<commit_message>
after tues feb 11
</commit_message>
<xml_diff>
--- a/src/exam1material/week4_11Feb_tues/cis301_exam1PRAC_solInClass.docx
+++ b/src/exam1material/week4_11Feb_tues/cis301_exam1PRAC_solInClass.docx
@@ -192,23 +192,7 @@
           <w:sz w:val="24"/>
           <w:szCs w:val="24"/>
         </w:rPr>
-        <w:t xml:space="preserve">(This exam is similar to a previous exam, but has been edited to match the new </w:t>
-      </w:r>
-      <w:proofErr w:type="spellStart"/>
-      <w:r>
-        <w:rPr>
-          <w:sz w:val="24"/>
-          <w:szCs w:val="24"/>
-        </w:rPr>
-        <w:t>Logika</w:t>
-      </w:r>
-      <w:proofErr w:type="spellEnd"/>
-      <w:r>
-        <w:rPr>
-          <w:sz w:val="24"/>
-          <w:szCs w:val="24"/>
-        </w:rPr>
-        <w:t xml:space="preserve"> format.)</w:t>
+        <w:t>(This exam is similar to a previous exam, but has been edited to match the new Logika format.)</w:t>
       </w:r>
     </w:p>
     <w:p>
@@ -547,116 +531,269 @@
           <w:szCs w:val="24"/>
         </w:rPr>
       </w:pPr>
-    </w:p>
-    <w:p>
-      <w:pPr>
-        <w:rPr>
-          <w:sz w:val="24"/>
-          <w:szCs w:val="24"/>
-        </w:rPr>
-      </w:pPr>
-    </w:p>
-    <w:p>
-      <w:pPr>
-        <w:rPr>
-          <w:sz w:val="24"/>
-          <w:szCs w:val="24"/>
-        </w:rPr>
-      </w:pPr>
-    </w:p>
-    <w:p>
-      <w:pPr>
-        <w:rPr>
-          <w:sz w:val="24"/>
-          <w:szCs w:val="24"/>
-        </w:rPr>
-      </w:pPr>
-    </w:p>
-    <w:p>
-      <w:pPr>
-        <w:rPr>
-          <w:sz w:val="24"/>
-          <w:szCs w:val="24"/>
-        </w:rPr>
-      </w:pPr>
-    </w:p>
-    <w:p>
-      <w:pPr>
-        <w:rPr>
-          <w:sz w:val="24"/>
-          <w:szCs w:val="24"/>
-        </w:rPr>
-      </w:pPr>
-    </w:p>
-    <w:p>
-      <w:pPr>
-        <w:rPr>
-          <w:sz w:val="24"/>
-          <w:szCs w:val="24"/>
-        </w:rPr>
-      </w:pPr>
-    </w:p>
-    <w:p>
-      <w:pPr>
-        <w:rPr>
-          <w:sz w:val="24"/>
-          <w:szCs w:val="24"/>
-        </w:rPr>
-      </w:pPr>
-    </w:p>
-    <w:p>
-      <w:pPr>
-        <w:rPr>
-          <w:sz w:val="24"/>
-          <w:szCs w:val="24"/>
-        </w:rPr>
-      </w:pPr>
-    </w:p>
-    <w:p>
-      <w:pPr>
-        <w:rPr>
-          <w:sz w:val="24"/>
-          <w:szCs w:val="24"/>
-        </w:rPr>
-      </w:pPr>
-    </w:p>
-    <w:p>
-      <w:pPr>
-        <w:rPr>
-          <w:sz w:val="24"/>
-          <w:szCs w:val="24"/>
-        </w:rPr>
-      </w:pPr>
-    </w:p>
-    <w:p>
-      <w:pPr>
-        <w:rPr>
-          <w:sz w:val="24"/>
-          <w:szCs w:val="24"/>
-        </w:rPr>
-      </w:pPr>
-    </w:p>
-    <w:p>
-      <w:pPr>
-        <w:rPr>
-          <w:sz w:val="24"/>
-          <w:szCs w:val="24"/>
-        </w:rPr>
-      </w:pPr>
-    </w:p>
-    <w:p>
-      <w:pPr>
-        <w:rPr>
-          <w:sz w:val="24"/>
-          <w:szCs w:val="24"/>
-        </w:rPr>
-      </w:pPr>
-      <w:r>
-        <w:rPr>
-          <w:sz w:val="24"/>
-          <w:szCs w:val="24"/>
-        </w:rPr>
-        <w:lastRenderedPageBreak/>
+      <w:r>
+        <w:rPr>
+          <w:sz w:val="24"/>
+          <w:szCs w:val="24"/>
+        </w:rPr>
+        <w:t>We know num was changed from 4 to 18, so it must have gone inside both if statements.</w:t>
+      </w:r>
+    </w:p>
+    <w:p>
+      <w:pPr>
+        <w:rPr>
+          <w:sz w:val="24"/>
+          <w:szCs w:val="24"/>
+        </w:rPr>
+      </w:pPr>
+      <w:r>
+        <w:rPr>
+          <w:sz w:val="24"/>
+          <w:szCs w:val="24"/>
+        </w:rPr>
+        <w:t>So both true:</w:t>
+      </w:r>
+    </w:p>
+    <w:p>
+      <w:pPr>
+        <w:rPr>
+          <w:rFonts w:ascii="Consolas" w:hAnsi="Consolas"/>
+          <w:sz w:val="24"/>
+          <w:szCs w:val="24"/>
+        </w:rPr>
+      </w:pPr>
+      <w:r>
+        <w:rPr>
+          <w:rFonts w:ascii="Consolas" w:hAnsi="Consolas"/>
+          <w:sz w:val="24"/>
+          <w:szCs w:val="24"/>
+        </w:rPr>
+        <w:t>x &lt; 10 || (y &gt; 100 &amp;&amp; y &lt; 200)</w:t>
+      </w:r>
+    </w:p>
+    <w:p>
+      <w:pPr>
+        <w:rPr>
+          <w:rFonts w:ascii="Consolas" w:hAnsi="Consolas"/>
+          <w:sz w:val="24"/>
+          <w:szCs w:val="24"/>
+        </w:rPr>
+      </w:pPr>
+      <w:r>
+        <w:rPr>
+          <w:rFonts w:ascii="Consolas" w:hAnsi="Consolas"/>
+          <w:sz w:val="24"/>
+          <w:szCs w:val="24"/>
+        </w:rPr>
+        <w:t>x &gt;= 10</w:t>
+      </w:r>
+    </w:p>
+    <w:p>
+      <w:pPr>
+        <w:rPr>
+          <w:rFonts w:ascii="Consolas" w:hAnsi="Consolas"/>
+          <w:sz w:val="24"/>
+          <w:szCs w:val="24"/>
+        </w:rPr>
+      </w:pPr>
+    </w:p>
+    <w:p>
+      <w:pPr>
+        <w:rPr>
+          <w:rFonts w:ascii="Consolas" w:hAnsi="Consolas"/>
+          <w:sz w:val="24"/>
+          <w:szCs w:val="24"/>
+        </w:rPr>
+      </w:pPr>
+      <w:r>
+        <w:rPr>
+          <w:sz w:val="24"/>
+          <w:szCs w:val="24"/>
+        </w:rPr>
+        <w:t xml:space="preserve">can’t have x &lt; 10 since conflicts with x &gt;=10, so </w:t>
+      </w:r>
+      <w:r>
+        <w:rPr>
+          <w:rFonts w:ascii="Consolas" w:hAnsi="Consolas"/>
+          <w:sz w:val="24"/>
+          <w:szCs w:val="24"/>
+        </w:rPr>
+        <w:t>(y &gt; 100 &amp;&amp; y &lt; 200)</w:t>
+      </w:r>
+      <w:r>
+        <w:rPr>
+          <w:rFonts w:ascii="Consolas" w:hAnsi="Consolas"/>
+          <w:sz w:val="24"/>
+          <w:szCs w:val="24"/>
+        </w:rPr>
+        <w:t xml:space="preserve"> must be true. </w:t>
+      </w:r>
+    </w:p>
+    <w:p>
+      <w:pPr>
+        <w:rPr>
+          <w:rFonts w:ascii="Consolas" w:hAnsi="Consolas"/>
+          <w:sz w:val="24"/>
+          <w:szCs w:val="24"/>
+        </w:rPr>
+      </w:pPr>
+    </w:p>
+    <w:p>
+      <w:pPr>
+        <w:rPr>
+          <w:sz w:val="24"/>
+          <w:szCs w:val="24"/>
+        </w:rPr>
+      </w:pPr>
+      <w:r>
+        <w:rPr>
+          <w:rFonts w:ascii="Consolas" w:hAnsi="Consolas"/>
+          <w:sz w:val="24"/>
+          <w:szCs w:val="24"/>
+        </w:rPr>
+        <w:t xml:space="preserve">In summary: </w:t>
+      </w:r>
+      <w:r>
+        <w:rPr>
+          <w:rFonts w:ascii="Consolas" w:hAnsi="Consolas"/>
+          <w:sz w:val="24"/>
+          <w:szCs w:val="24"/>
+        </w:rPr>
+        <w:t>x &gt;=10, y is between 100 and 200, exclusive</w:t>
+      </w:r>
+    </w:p>
+    <w:p>
+      <w:pPr>
+        <w:rPr>
+          <w:sz w:val="24"/>
+          <w:szCs w:val="24"/>
+        </w:rPr>
+      </w:pPr>
+    </w:p>
+    <w:p>
+      <w:pPr>
+        <w:rPr>
+          <w:sz w:val="24"/>
+          <w:szCs w:val="24"/>
+        </w:rPr>
+      </w:pPr>
+    </w:p>
+    <w:p>
+      <w:pPr>
+        <w:rPr>
+          <w:sz w:val="24"/>
+          <w:szCs w:val="24"/>
+        </w:rPr>
+      </w:pPr>
+    </w:p>
+    <w:p>
+      <w:pPr>
+        <w:rPr>
+          <w:sz w:val="24"/>
+          <w:szCs w:val="24"/>
+        </w:rPr>
+      </w:pPr>
+    </w:p>
+    <w:p>
+      <w:pPr>
+        <w:rPr>
+          <w:sz w:val="24"/>
+          <w:szCs w:val="24"/>
+        </w:rPr>
+      </w:pPr>
+    </w:p>
+    <w:p>
+      <w:pPr>
+        <w:rPr>
+          <w:sz w:val="24"/>
+          <w:szCs w:val="24"/>
+        </w:rPr>
+      </w:pPr>
+    </w:p>
+    <w:p>
+      <w:pPr>
+        <w:rPr>
+          <w:sz w:val="24"/>
+          <w:szCs w:val="24"/>
+        </w:rPr>
+      </w:pPr>
+    </w:p>
+    <w:p>
+      <w:pPr>
+        <w:rPr>
+          <w:sz w:val="24"/>
+          <w:szCs w:val="24"/>
+        </w:rPr>
+      </w:pPr>
+    </w:p>
+    <w:p>
+      <w:pPr>
+        <w:rPr>
+          <w:sz w:val="24"/>
+          <w:szCs w:val="24"/>
+        </w:rPr>
+      </w:pPr>
+    </w:p>
+    <w:p>
+      <w:pPr>
+        <w:rPr>
+          <w:sz w:val="24"/>
+          <w:szCs w:val="24"/>
+        </w:rPr>
+      </w:pPr>
+    </w:p>
+    <w:p>
+      <w:pPr>
+        <w:rPr>
+          <w:sz w:val="24"/>
+          <w:szCs w:val="24"/>
+        </w:rPr>
+      </w:pPr>
+    </w:p>
+    <w:p>
+      <w:pPr>
+        <w:rPr>
+          <w:sz w:val="24"/>
+          <w:szCs w:val="24"/>
+        </w:rPr>
+      </w:pPr>
+    </w:p>
+    <w:p>
+      <w:pPr>
+        <w:rPr>
+          <w:sz w:val="24"/>
+          <w:szCs w:val="24"/>
+        </w:rPr>
+      </w:pPr>
+    </w:p>
+    <w:p>
+      <w:pPr>
+        <w:rPr>
+          <w:sz w:val="24"/>
+          <w:szCs w:val="24"/>
+        </w:rPr>
+      </w:pPr>
+    </w:p>
+    <w:p>
+      <w:pPr>
+        <w:rPr>
+          <w:sz w:val="24"/>
+          <w:szCs w:val="24"/>
+        </w:rPr>
+      </w:pPr>
+    </w:p>
+    <w:p>
+      <w:pPr>
+        <w:rPr>
+          <w:sz w:val="24"/>
+          <w:szCs w:val="24"/>
+        </w:rPr>
+      </w:pPr>
+      <w:r>
+        <w:rPr>
+          <w:sz w:val="24"/>
+          <w:szCs w:val="24"/>
+        </w:rPr>
         <w:t>b) (8 pts) Consider the following code fragment:</w:t>
       </w:r>
     </w:p>
@@ -1082,7 +1219,6 @@
           <w:sz w:val="24"/>
           <w:szCs w:val="24"/>
         </w:rPr>
-        <w:lastRenderedPageBreak/>
         <w:t xml:space="preserve">(8 pts) Draw a circuit for the following logical formula: </w:t>
       </w:r>
       <w:r>
@@ -1366,7 +1502,6 @@
           <w:sz w:val="24"/>
           <w:szCs w:val="24"/>
         </w:rPr>
-        <w:lastRenderedPageBreak/>
         <w:t>(13 pts) Use two truth tables to demonstrate that the following two statements are logically equivalent:</w:t>
       </w:r>
     </w:p>
@@ -1393,22 +1528,44 @@
           <w:sz w:val="24"/>
           <w:szCs w:val="24"/>
         </w:rPr>
+        <w:t>→ q</w:t>
+      </w:r>
+      <w:r>
+        <w:rPr>
+          <w:sz w:val="24"/>
+          <w:szCs w:val="24"/>
+        </w:rPr>
+        <w:t xml:space="preserve">)  </w:t>
+      </w:r>
+      <w:r>
+        <w:rPr>
+          <w:rFonts w:ascii="Cambria Math" w:hAnsi="Cambria Math" w:cs="Cambria Math"/>
+          <w:sz w:val="24"/>
+          <w:szCs w:val="24"/>
+        </w:rPr>
+        <w:t>∧</w:t>
+      </w:r>
+      <w:r>
+        <w:rPr>
+          <w:rFonts w:ascii="Cambria Math" w:hAnsi="Cambria Math" w:cs="Cambria Math"/>
+          <w:sz w:val="24"/>
+          <w:szCs w:val="24"/>
+        </w:rPr>
+        <w:t xml:space="preserve"> (q </w:t>
+      </w:r>
+      <w:r>
+        <w:rPr>
+          <w:sz w:val="24"/>
+          <w:szCs w:val="24"/>
+        </w:rPr>
         <w:t xml:space="preserve">→ </w:t>
       </w:r>
-      <w:proofErr w:type="gramStart"/>
-      <w:r>
-        <w:rPr>
-          <w:sz w:val="24"/>
-          <w:szCs w:val="24"/>
-        </w:rPr>
-        <w:t>q</w:t>
-      </w:r>
-      <w:r>
-        <w:rPr>
-          <w:sz w:val="24"/>
-          <w:szCs w:val="24"/>
-        </w:rPr>
-        <w:t xml:space="preserve">)  </w:t>
+      <w:r>
+        <w:rPr>
+          <w:sz w:val="24"/>
+          <w:szCs w:val="24"/>
+        </w:rPr>
+        <w:t>p</w:t>
       </w:r>
       <w:r>
         <w:rPr>
@@ -1416,9 +1573,60 @@
           <w:sz w:val="24"/>
           <w:szCs w:val="24"/>
         </w:rPr>
+        <w:t>)</w:t>
+      </w:r>
+    </w:p>
+    <w:p>
+      <w:pPr>
+        <w:pStyle w:val="ListParagraph"/>
+        <w:ind w:left="360" w:firstLine="360"/>
+        <w:rPr>
+          <w:rFonts w:ascii="Cambria Math" w:hAnsi="Cambria Math" w:cs="Cambria Math"/>
+          <w:sz w:val="24"/>
+          <w:szCs w:val="24"/>
+        </w:rPr>
+      </w:pPr>
+      <w:bookmarkStart w:id="2" w:name="_Hlk190162409"/>
+      <w:bookmarkEnd w:id="1"/>
+      <w:r>
+        <w:rPr>
+          <w:rFonts w:ascii="Cambria Math" w:hAnsi="Cambria Math" w:cs="Cambria Math"/>
+          <w:sz w:val="24"/>
+          <w:szCs w:val="24"/>
+        </w:rPr>
+        <w:t xml:space="preserve">(p </w:t>
+      </w:r>
+      <w:r>
+        <w:rPr>
+          <w:sz w:val="24"/>
+          <w:szCs w:val="24"/>
+        </w:rPr>
+        <w:t xml:space="preserve">V </w:t>
+      </w:r>
+      <w:bookmarkStart w:id="3" w:name="_Hlk126566694"/>
+      <w:r>
+        <w:rPr>
+          <w:sz w:val="24"/>
+          <w:szCs w:val="24"/>
+        </w:rPr>
+        <w:t>¬</w:t>
+      </w:r>
+      <w:bookmarkEnd w:id="3"/>
+      <w:r>
+        <w:rPr>
+          <w:sz w:val="24"/>
+          <w:szCs w:val="24"/>
+        </w:rPr>
+        <w:t xml:space="preserve">q) </w:t>
+      </w:r>
+      <w:r>
+        <w:rPr>
+          <w:rFonts w:ascii="Cambria Math" w:hAnsi="Cambria Math" w:cs="Cambria Math"/>
+          <w:sz w:val="24"/>
+          <w:szCs w:val="24"/>
+        </w:rPr>
         <w:t>∧</w:t>
       </w:r>
-      <w:proofErr w:type="gramEnd"/>
       <w:r>
         <w:rPr>
           <w:rFonts w:ascii="Cambria Math" w:hAnsi="Cambria Math" w:cs="Cambria Math"/>
@@ -1432,7 +1640,7 @@
           <w:sz w:val="24"/>
           <w:szCs w:val="24"/>
         </w:rPr>
-        <w:t xml:space="preserve">→ </w:t>
+        <w:t>V ¬</w:t>
       </w:r>
       <w:r>
         <w:rPr>
@@ -1450,11 +1658,83 @@
         <w:t>)</w:t>
       </w:r>
     </w:p>
-    <w:bookmarkEnd w:id="1"/>
-    <w:p>
-      <w:pPr>
-        <w:pStyle w:val="ListParagraph"/>
-        <w:ind w:left="360" w:firstLine="360"/>
+    <w:bookmarkEnd w:id="2"/>
+    <w:p>
+      <w:pPr>
+        <w:rPr>
+          <w:rFonts w:cstheme="minorHAnsi"/>
+          <w:sz w:val="24"/>
+          <w:szCs w:val="24"/>
+        </w:rPr>
+      </w:pPr>
+      <w:r>
+        <w:rPr>
+          <w:rFonts w:cstheme="minorHAnsi"/>
+          <w:sz w:val="24"/>
+          <w:szCs w:val="24"/>
+        </w:rPr>
+        <w:t xml:space="preserve">Afterwards, give a </w:t>
+      </w:r>
+      <w:r>
+        <w:rPr>
+          <w:rFonts w:cstheme="minorHAnsi"/>
+          <w:sz w:val="24"/>
+          <w:szCs w:val="24"/>
+        </w:rPr>
+        <w:t>brief explanation about why your truth tables demonstrate that the statements are equivalent.</w:t>
+      </w:r>
+    </w:p>
+    <w:p>
+      <w:pPr>
+        <w:pStyle w:val="ListParagraph"/>
+        <w:ind w:left="360"/>
+        <w:rPr>
+          <w:sz w:val="24"/>
+          <w:szCs w:val="24"/>
+        </w:rPr>
+      </w:pPr>
+    </w:p>
+    <w:p>
+      <w:pPr>
+        <w:pStyle w:val="ListParagraph"/>
+        <w:ind w:left="360"/>
+        <w:rPr>
+          <w:sz w:val="24"/>
+          <w:szCs w:val="24"/>
+        </w:rPr>
+      </w:pPr>
+      <w:r>
+        <w:rPr>
+          <w:sz w:val="24"/>
+          <w:szCs w:val="24"/>
+        </w:rPr>
+        <w:t xml:space="preserve">                       *                                        *</w:t>
+      </w:r>
+    </w:p>
+    <w:p>
+      <w:pPr>
+        <w:rPr>
+          <w:sz w:val="24"/>
+          <w:szCs w:val="24"/>
+        </w:rPr>
+      </w:pPr>
+      <w:r>
+        <w:rPr>
+          <w:sz w:val="24"/>
+          <w:szCs w:val="24"/>
+        </w:rPr>
+        <w:t>-------------------------------</w:t>
+      </w:r>
+      <w:r>
+        <w:rPr>
+          <w:sz w:val="24"/>
+          <w:szCs w:val="24"/>
+        </w:rPr>
+        <w:t>-----------------------------------</w:t>
+      </w:r>
+    </w:p>
+    <w:p>
+      <w:pPr>
         <w:rPr>
           <w:rFonts w:ascii="Cambria Math" w:hAnsi="Cambria Math" w:cs="Cambria Math"/>
           <w:sz w:val="24"/>
@@ -1463,10 +1743,68 @@
       </w:pPr>
       <w:r>
         <w:rPr>
+          <w:sz w:val="24"/>
+          <w:szCs w:val="24"/>
+        </w:rPr>
+        <w:t xml:space="preserve">p q # </w:t>
+      </w:r>
+      <w:r>
+        <w:rPr>
+          <w:sz w:val="24"/>
+          <w:szCs w:val="24"/>
+        </w:rPr>
+        <w:t xml:space="preserve">    </w:t>
+      </w:r>
+      <w:r>
+        <w:rPr>
+          <w:sz w:val="24"/>
+          <w:szCs w:val="24"/>
+        </w:rPr>
+        <w:t xml:space="preserve">(p → q)  </w:t>
+      </w:r>
+      <w:r>
+        <w:rPr>
           <w:rFonts w:ascii="Cambria Math" w:hAnsi="Cambria Math" w:cs="Cambria Math"/>
           <w:sz w:val="24"/>
           <w:szCs w:val="24"/>
         </w:rPr>
+        <w:t>∧</w:t>
+      </w:r>
+      <w:r>
+        <w:rPr>
+          <w:sz w:val="24"/>
+          <w:szCs w:val="24"/>
+        </w:rPr>
+        <w:t xml:space="preserve"> (q </w:t>
+      </w:r>
+      <w:r>
+        <w:rPr>
+          <w:rFonts w:ascii="Calibri" w:hAnsi="Calibri" w:cs="Calibri"/>
+          <w:sz w:val="24"/>
+          <w:szCs w:val="24"/>
+        </w:rPr>
+        <w:t>→</w:t>
+      </w:r>
+      <w:r>
+        <w:rPr>
+          <w:sz w:val="24"/>
+          <w:szCs w:val="24"/>
+        </w:rPr>
+        <w:t xml:space="preserve"> p)</w:t>
+      </w:r>
+      <w:r>
+        <w:rPr>
+          <w:sz w:val="24"/>
+          <w:szCs w:val="24"/>
+        </w:rPr>
+        <w:t xml:space="preserve">           </w:t>
+      </w:r>
+      <w:r>
+        <w:rPr>
+          <w:rFonts w:ascii="Cambria Math" w:hAnsi="Cambria Math" w:cs="Cambria Math"/>
+          <w:sz w:val="24"/>
+          <w:szCs w:val="24"/>
+        </w:rPr>
         <w:t xml:space="preserve">(p </w:t>
       </w:r>
       <w:r>
@@ -1474,23 +1812,7 @@
           <w:sz w:val="24"/>
           <w:szCs w:val="24"/>
         </w:rPr>
-        <w:t xml:space="preserve">V </w:t>
-      </w:r>
-      <w:bookmarkStart w:id="2" w:name="_Hlk126566694"/>
-      <w:r>
-        <w:rPr>
-          <w:sz w:val="24"/>
-          <w:szCs w:val="24"/>
-        </w:rPr>
-        <w:t>¬</w:t>
-      </w:r>
-      <w:bookmarkEnd w:id="2"/>
-      <w:r>
-        <w:rPr>
-          <w:sz w:val="24"/>
-          <w:szCs w:val="24"/>
-        </w:rPr>
-        <w:t xml:space="preserve">q) </w:t>
+        <w:t xml:space="preserve">V ¬q) </w:t>
       </w:r>
       <w:r>
         <w:rPr>
@@ -1498,7 +1820,14 @@
           <w:sz w:val="24"/>
           <w:szCs w:val="24"/>
         </w:rPr>
-        <w:t>∧</w:t>
+        <w:t xml:space="preserve">∧ (q </w:t>
+      </w:r>
+      <w:r>
+        <w:rPr>
+          <w:sz w:val="24"/>
+          <w:szCs w:val="24"/>
+        </w:rPr>
+        <w:t>V ¬p</w:t>
       </w:r>
       <w:r>
         <w:rPr>
@@ -1506,143 +1835,97 @@
           <w:sz w:val="24"/>
           <w:szCs w:val="24"/>
         </w:rPr>
-        <w:t xml:space="preserve"> (q </w:t>
-      </w:r>
-      <w:r>
-        <w:rPr>
-          <w:sz w:val="24"/>
-          <w:szCs w:val="24"/>
-        </w:rPr>
-        <w:t>V ¬</w:t>
-      </w:r>
-      <w:r>
-        <w:rPr>
-          <w:sz w:val="24"/>
-          <w:szCs w:val="24"/>
-        </w:rPr>
-        <w:t>p</w:t>
-      </w:r>
-      <w:r>
-        <w:rPr>
-          <w:rFonts w:ascii="Cambria Math" w:hAnsi="Cambria Math" w:cs="Cambria Math"/>
-          <w:sz w:val="24"/>
-          <w:szCs w:val="24"/>
-        </w:rPr>
         <w:t>)</w:t>
       </w:r>
     </w:p>
     <w:p>
       <w:pPr>
-        <w:rPr>
-          <w:rFonts w:cstheme="minorHAnsi"/>
-          <w:sz w:val="24"/>
-          <w:szCs w:val="24"/>
-        </w:rPr>
-      </w:pPr>
-      <w:r>
-        <w:rPr>
-          <w:rFonts w:cstheme="minorHAnsi"/>
-          <w:sz w:val="24"/>
-          <w:szCs w:val="24"/>
-        </w:rPr>
-        <w:t xml:space="preserve">Afterwards, give a </w:t>
-      </w:r>
-      <w:r>
-        <w:rPr>
-          <w:rFonts w:cstheme="minorHAnsi"/>
-          <w:sz w:val="24"/>
-          <w:szCs w:val="24"/>
-        </w:rPr>
-        <w:t>brief explanation about why your truth tables demonstrate that the statements are equivalent.</w:t>
-      </w:r>
-    </w:p>
-    <w:p>
-      <w:pPr>
-        <w:pStyle w:val="ListParagraph"/>
-        <w:ind w:left="360"/>
-        <w:rPr>
-          <w:sz w:val="24"/>
-          <w:szCs w:val="24"/>
-        </w:rPr>
-      </w:pPr>
-    </w:p>
-    <w:p>
-      <w:pPr>
-        <w:pStyle w:val="ListParagraph"/>
-        <w:ind w:left="360"/>
-        <w:rPr>
-          <w:sz w:val="24"/>
-          <w:szCs w:val="24"/>
-        </w:rPr>
-      </w:pPr>
-    </w:p>
-    <w:p>
-      <w:pPr>
-        <w:pStyle w:val="ListParagraph"/>
-        <w:ind w:left="360"/>
-        <w:rPr>
-          <w:sz w:val="24"/>
-          <w:szCs w:val="24"/>
-        </w:rPr>
-      </w:pPr>
-    </w:p>
-    <w:p>
-      <w:pPr>
-        <w:pStyle w:val="ListParagraph"/>
-        <w:ind w:left="360"/>
-        <w:rPr>
-          <w:sz w:val="24"/>
-          <w:szCs w:val="24"/>
-        </w:rPr>
-      </w:pPr>
-    </w:p>
-    <w:p>
-      <w:pPr>
-        <w:pStyle w:val="ListParagraph"/>
-        <w:ind w:left="360"/>
-        <w:rPr>
-          <w:sz w:val="24"/>
-          <w:szCs w:val="24"/>
-        </w:rPr>
-      </w:pPr>
-    </w:p>
-    <w:p>
-      <w:pPr>
-        <w:pStyle w:val="ListParagraph"/>
-        <w:ind w:left="360"/>
-        <w:rPr>
-          <w:sz w:val="24"/>
-          <w:szCs w:val="24"/>
-        </w:rPr>
-      </w:pPr>
-    </w:p>
-    <w:p>
-      <w:pPr>
-        <w:pStyle w:val="ListParagraph"/>
-        <w:ind w:left="360"/>
-        <w:rPr>
-          <w:sz w:val="24"/>
-          <w:szCs w:val="24"/>
-        </w:rPr>
-      </w:pPr>
-    </w:p>
-    <w:p>
-      <w:pPr>
-        <w:pStyle w:val="ListParagraph"/>
-        <w:ind w:left="360"/>
-        <w:rPr>
-          <w:sz w:val="24"/>
-          <w:szCs w:val="24"/>
-        </w:rPr>
-      </w:pPr>
-    </w:p>
-    <w:p>
-      <w:pPr>
-        <w:rPr>
-          <w:sz w:val="24"/>
-          <w:szCs w:val="24"/>
-        </w:rPr>
-      </w:pPr>
+        <w:pStyle w:val="ListParagraph"/>
+        <w:ind w:left="360"/>
+        <w:rPr>
+          <w:sz w:val="24"/>
+          <w:szCs w:val="24"/>
+        </w:rPr>
+      </w:pPr>
+    </w:p>
+    <w:p>
+      <w:pPr>
+        <w:pStyle w:val="ListParagraph"/>
+        <w:ind w:left="360"/>
+        <w:rPr>
+          <w:sz w:val="24"/>
+          <w:szCs w:val="24"/>
+        </w:rPr>
+      </w:pPr>
+      <w:r>
+        <w:rPr>
+          <w:sz w:val="24"/>
+          <w:szCs w:val="24"/>
+        </w:rPr>
+        <w:t xml:space="preserve"> </w:t>
+      </w:r>
+    </w:p>
+    <w:p>
+      <w:pPr>
+        <w:pStyle w:val="ListParagraph"/>
+        <w:ind w:left="360"/>
+        <w:rPr>
+          <w:sz w:val="24"/>
+          <w:szCs w:val="24"/>
+        </w:rPr>
+      </w:pPr>
+    </w:p>
+    <w:p>
+      <w:pPr>
+        <w:pStyle w:val="ListParagraph"/>
+        <w:ind w:left="360"/>
+        <w:rPr>
+          <w:sz w:val="24"/>
+          <w:szCs w:val="24"/>
+        </w:rPr>
+      </w:pPr>
+    </w:p>
+    <w:p>
+      <w:pPr>
+        <w:pStyle w:val="ListParagraph"/>
+        <w:ind w:left="360"/>
+        <w:rPr>
+          <w:sz w:val="24"/>
+          <w:szCs w:val="24"/>
+        </w:rPr>
+      </w:pPr>
+      <w:r>
+        <w:rPr>
+          <w:sz w:val="24"/>
+          <w:szCs w:val="24"/>
+        </w:rPr>
+        <w:t>--------------------------------------------------------------------</w:t>
+      </w:r>
+    </w:p>
+    <w:p>
+      <w:pPr>
+        <w:pStyle w:val="ListParagraph"/>
+        <w:ind w:left="360"/>
+        <w:rPr>
+          <w:sz w:val="24"/>
+          <w:szCs w:val="24"/>
+        </w:rPr>
+      </w:pPr>
+    </w:p>
+    <w:p>
+      <w:pPr>
+        <w:rPr>
+          <w:sz w:val="24"/>
+          <w:szCs w:val="24"/>
+        </w:rPr>
+      </w:pPr>
+      <w:r>
+        <w:rPr>
+          <w:sz w:val="24"/>
+          <w:szCs w:val="24"/>
+        </w:rPr>
+        <w:t>We can see that the output of both statements is the same for every input, so they are equivalent.</w:t>
+      </w:r>
     </w:p>
     <w:p>
       <w:pPr>
@@ -1782,7 +2065,6 @@
           <w:sz w:val="24"/>
           <w:szCs w:val="24"/>
         </w:rPr>
-        <w:lastRenderedPageBreak/>
         <w:t>(8 pts) Apply</w:t>
       </w:r>
       <w:r>
@@ -1790,23 +2072,21 @@
           <w:sz w:val="24"/>
           <w:szCs w:val="24"/>
         </w:rPr>
+        <w:t xml:space="preserve"> DeMorgan's laws to write an if-statement whose condition is the</w:t>
+      </w:r>
+      <w:r>
+        <w:rPr>
+          <w:sz w:val="24"/>
+          <w:szCs w:val="24"/>
+        </w:rPr>
         <w:t xml:space="preserve"> </w:t>
       </w:r>
-      <w:proofErr w:type="spellStart"/>
-      <w:r>
-        <w:rPr>
-          <w:sz w:val="24"/>
-          <w:szCs w:val="24"/>
-        </w:rPr>
-        <w:t>DeMorgan's</w:t>
-      </w:r>
-      <w:proofErr w:type="spellEnd"/>
-      <w:r>
-        <w:rPr>
-          <w:sz w:val="24"/>
-          <w:szCs w:val="24"/>
-        </w:rPr>
-        <w:t xml:space="preserve"> laws to write an if-statement whose condition is the</w:t>
+      <w:r>
+        <w:rPr>
+          <w:sz w:val="24"/>
+          <w:szCs w:val="24"/>
+        </w:rPr>
+        <w:t>negation of the</w:t>
       </w:r>
       <w:r>
         <w:rPr>
@@ -1820,7 +2100,7 @@
           <w:sz w:val="24"/>
           <w:szCs w:val="24"/>
         </w:rPr>
-        <w:t>negation of the</w:t>
+        <w:t>condition in the if-statement below. Write your</w:t>
       </w:r>
       <w:r>
         <w:rPr>
@@ -1834,37 +2114,7 @@
           <w:sz w:val="24"/>
           <w:szCs w:val="24"/>
         </w:rPr>
-        <w:t>condition in the if-statement below. Write your</w:t>
-      </w:r>
-      <w:r>
-        <w:rPr>
-          <w:sz w:val="24"/>
-          <w:szCs w:val="24"/>
-        </w:rPr>
-        <w:t xml:space="preserve"> </w:t>
-      </w:r>
-      <w:r>
-        <w:rPr>
-          <w:sz w:val="24"/>
-          <w:szCs w:val="24"/>
-        </w:rPr>
-        <w:t xml:space="preserve">if-statement in such a way that it does not use </w:t>
-      </w:r>
-      <w:proofErr w:type="gramStart"/>
-      <w:r>
-        <w:rPr>
-          <w:sz w:val="24"/>
-          <w:szCs w:val="24"/>
-        </w:rPr>
-        <w:t>any !</w:t>
-      </w:r>
-      <w:proofErr w:type="gramEnd"/>
-      <w:r>
-        <w:rPr>
-          <w:sz w:val="24"/>
-          <w:szCs w:val="24"/>
-        </w:rPr>
-        <w:t xml:space="preserve"> (not) symbols.</w:t>
+        <w:t>if-statement in such a way that it does not use any ! (not) symbols.</w:t>
       </w:r>
     </w:p>
     <w:p>
@@ -1888,60 +2138,14 @@
           <w:szCs w:val="24"/>
         </w:rPr>
       </w:pPr>
-      <w:bookmarkStart w:id="3" w:name="_Hlk126567838"/>
-      <w:proofErr w:type="gramStart"/>
+      <w:bookmarkStart w:id="4" w:name="_Hlk126567838"/>
       <w:r>
         <w:rPr>
           <w:rFonts w:ascii="Consolas" w:hAnsi="Consolas"/>
           <w:sz w:val="24"/>
           <w:szCs w:val="24"/>
         </w:rPr>
-        <w:t>if  (</w:t>
-      </w:r>
-      <w:proofErr w:type="gramEnd"/>
-      <w:r>
-        <w:rPr>
-          <w:rFonts w:ascii="Consolas" w:hAnsi="Consolas"/>
-          <w:sz w:val="24"/>
-          <w:szCs w:val="24"/>
-        </w:rPr>
-        <w:t xml:space="preserve">(total &gt;= 100 &amp;&amp; </w:t>
-      </w:r>
-      <w:proofErr w:type="spellStart"/>
-      <w:r>
-        <w:rPr>
-          <w:rFonts w:ascii="Consolas" w:hAnsi="Consolas"/>
-          <w:sz w:val="24"/>
-          <w:szCs w:val="24"/>
-        </w:rPr>
-        <w:t>Character.isDigit</w:t>
-      </w:r>
-      <w:proofErr w:type="spellEnd"/>
-      <w:r>
-        <w:rPr>
-          <w:rFonts w:ascii="Consolas" w:hAnsi="Consolas"/>
-          <w:sz w:val="24"/>
-          <w:szCs w:val="24"/>
-        </w:rPr>
-        <w:t>(</w:t>
-      </w:r>
-      <w:proofErr w:type="spellStart"/>
-      <w:r>
-        <w:rPr>
-          <w:rFonts w:ascii="Consolas" w:hAnsi="Consolas"/>
-          <w:sz w:val="24"/>
-          <w:szCs w:val="24"/>
-        </w:rPr>
-        <w:t>ch</w:t>
-      </w:r>
-      <w:proofErr w:type="spellEnd"/>
-      <w:r>
-        <w:rPr>
-          <w:rFonts w:ascii="Consolas" w:hAnsi="Consolas"/>
-          <w:sz w:val="24"/>
-          <w:szCs w:val="24"/>
-        </w:rPr>
-        <w:t>) == false) || num &lt; 10) {</w:t>
+        <w:t>if  ((total &gt;= 100 &amp;&amp; Character.isDigit(ch) == false) || num &lt; 10) {</w:t>
       </w:r>
     </w:p>
     <w:p>
@@ -1984,7 +2188,7 @@
         <w:t>}</w:t>
       </w:r>
     </w:p>
-    <w:bookmarkEnd w:id="3"/>
+    <w:bookmarkEnd w:id="4"/>
     <w:p>
       <w:pPr>
         <w:pStyle w:val="ListParagraph"/>
@@ -2371,14 +2575,51 @@
           <w:szCs w:val="24"/>
         </w:rPr>
       </w:pPr>
-    </w:p>
-    <w:p>
-      <w:pPr>
-        <w:rPr>
-          <w:sz w:val="24"/>
-          <w:szCs w:val="24"/>
-        </w:rPr>
-      </w:pPr>
+      <w:r>
+        <w:rPr>
+          <w:sz w:val="24"/>
+          <w:szCs w:val="24"/>
+        </w:rPr>
+        <w:t>p = F</w:t>
+      </w:r>
+    </w:p>
+    <w:p>
+      <w:pPr>
+        <w:rPr>
+          <w:sz w:val="24"/>
+          <w:szCs w:val="24"/>
+        </w:rPr>
+      </w:pPr>
+      <w:r>
+        <w:rPr>
+          <w:sz w:val="24"/>
+          <w:szCs w:val="24"/>
+        </w:rPr>
+        <w:t>q = F</w:t>
+      </w:r>
+    </w:p>
+    <w:p>
+      <w:pPr>
+        <w:rPr>
+          <w:sz w:val="24"/>
+          <w:szCs w:val="24"/>
+        </w:rPr>
+      </w:pPr>
+    </w:p>
+    <w:p>
+      <w:pPr>
+        <w:rPr>
+          <w:sz w:val="24"/>
+          <w:szCs w:val="24"/>
+        </w:rPr>
+      </w:pPr>
+      <w:r>
+        <w:rPr>
+          <w:sz w:val="24"/>
+          <w:szCs w:val="24"/>
+        </w:rPr>
+        <w:t>This truth assignment makes the statement true, so it is satisfiable.</w:t>
+      </w:r>
     </w:p>
     <w:p>
       <w:pPr>
@@ -2438,7 +2679,6 @@
           <w:sz w:val="24"/>
           <w:szCs w:val="24"/>
         </w:rPr>
-        <w:lastRenderedPageBreak/>
         <w:t xml:space="preserve">(11 pts) </w:t>
       </w:r>
       <w:r>
@@ -2626,6 +2866,95 @@
           <w:szCs w:val="24"/>
         </w:rPr>
       </w:pPr>
+      <w:r>
+        <w:rPr>
+          <w:sz w:val="24"/>
+          <w:szCs w:val="24"/>
+        </w:rPr>
+        <w:t>p: I order fries</w:t>
+      </w:r>
+    </w:p>
+    <w:p>
+      <w:pPr>
+        <w:ind w:left="360"/>
+        <w:rPr>
+          <w:sz w:val="24"/>
+          <w:szCs w:val="24"/>
+        </w:rPr>
+      </w:pPr>
+      <w:r>
+        <w:rPr>
+          <w:sz w:val="24"/>
+          <w:szCs w:val="24"/>
+        </w:rPr>
+        <w:t>q: I get ketchup</w:t>
+      </w:r>
+    </w:p>
+    <w:p>
+      <w:pPr>
+        <w:ind w:left="360"/>
+        <w:rPr>
+          <w:sz w:val="24"/>
+          <w:szCs w:val="24"/>
+        </w:rPr>
+      </w:pPr>
+      <w:r>
+        <w:rPr>
+          <w:sz w:val="24"/>
+          <w:szCs w:val="24"/>
+        </w:rPr>
+        <w:t>r: I get a cheeseburger</w:t>
+      </w:r>
+    </w:p>
+    <w:p>
+      <w:pPr>
+        <w:ind w:left="360"/>
+        <w:rPr>
+          <w:sz w:val="24"/>
+          <w:szCs w:val="24"/>
+        </w:rPr>
+      </w:pPr>
+    </w:p>
+    <w:p>
+      <w:pPr>
+        <w:ind w:left="360"/>
+        <w:rPr>
+          <w:sz w:val="24"/>
+          <w:szCs w:val="24"/>
+        </w:rPr>
+      </w:pPr>
+      <w:r>
+        <w:rPr>
+          <w:sz w:val="24"/>
+          <w:szCs w:val="24"/>
+        </w:rPr>
+        <w:t>premises: p -&gt; q, q -&gt; r, !q</w:t>
+      </w:r>
+    </w:p>
+    <w:p>
+      <w:pPr>
+        <w:ind w:left="360"/>
+        <w:rPr>
+          <w:sz w:val="24"/>
+          <w:szCs w:val="24"/>
+        </w:rPr>
+      </w:pPr>
+      <w:r>
+        <w:rPr>
+          <w:sz w:val="24"/>
+          <w:szCs w:val="24"/>
+        </w:rPr>
+        <w:t>conclusion: !r</w:t>
+      </w:r>
+    </w:p>
+    <w:p>
+      <w:pPr>
+        <w:ind w:left="360"/>
+        <w:rPr>
+          <w:sz w:val="24"/>
+          <w:szCs w:val="24"/>
+        </w:rPr>
+      </w:pPr>
     </w:p>
     <w:p>
       <w:pPr>
@@ -2721,7 +3050,7 @@
         </w:rPr>
         <w:t xml:space="preserve"> NOT valid</w:t>
       </w:r>
-      <w:bookmarkStart w:id="4" w:name="_Hlk126567260"/>
+      <w:bookmarkStart w:id="5" w:name="_Hlk126567260"/>
       <w:r>
         <w:rPr>
           <w:sz w:val="24"/>
@@ -2729,7 +3058,7 @@
         </w:rPr>
         <w:t xml:space="preserve">. How do you know that truth assignment makes the argument invalid? </w:t>
       </w:r>
-      <w:bookmarkEnd w:id="4"/>
+      <w:bookmarkEnd w:id="5"/>
       <w:r>
         <w:rPr>
           <w:sz w:val="24"/>
@@ -2737,6 +3066,136 @@
         </w:rPr>
         <w:t>Explain.</w:t>
       </w:r>
+    </w:p>
+    <w:p>
+      <w:pPr>
+        <w:ind w:left="360"/>
+        <w:rPr>
+          <w:sz w:val="24"/>
+          <w:szCs w:val="24"/>
+        </w:rPr>
+      </w:pPr>
+    </w:p>
+    <w:p>
+      <w:pPr>
+        <w:ind w:left="360"/>
+        <w:rPr>
+          <w:sz w:val="24"/>
+          <w:szCs w:val="24"/>
+        </w:rPr>
+      </w:pPr>
+      <w:r>
+        <w:rPr>
+          <w:sz w:val="24"/>
+          <w:szCs w:val="24"/>
+        </w:rPr>
+        <w:t>premises: p -&gt; q, q -&gt; r, !q</w:t>
+      </w:r>
+    </w:p>
+    <w:p>
+      <w:pPr>
+        <w:ind w:left="360"/>
+        <w:rPr>
+          <w:sz w:val="24"/>
+          <w:szCs w:val="24"/>
+        </w:rPr>
+      </w:pPr>
+      <w:r>
+        <w:rPr>
+          <w:sz w:val="24"/>
+          <w:szCs w:val="24"/>
+        </w:rPr>
+        <w:t>conclusion: !r</w:t>
+      </w:r>
+    </w:p>
+    <w:p>
+      <w:pPr>
+        <w:ind w:left="360"/>
+        <w:rPr>
+          <w:sz w:val="24"/>
+          <w:szCs w:val="24"/>
+        </w:rPr>
+      </w:pPr>
+    </w:p>
+    <w:p>
+      <w:pPr>
+        <w:ind w:left="360"/>
+        <w:rPr>
+          <w:sz w:val="24"/>
+          <w:szCs w:val="24"/>
+        </w:rPr>
+      </w:pPr>
+      <w:r>
+        <w:rPr>
+          <w:sz w:val="24"/>
+          <w:szCs w:val="24"/>
+        </w:rPr>
+        <w:t>p =</w:t>
+      </w:r>
+      <w:r>
+        <w:rPr>
+          <w:sz w:val="24"/>
+          <w:szCs w:val="24"/>
+        </w:rPr>
+        <w:t>F</w:t>
+      </w:r>
+    </w:p>
+    <w:p>
+      <w:pPr>
+        <w:ind w:left="360"/>
+        <w:rPr>
+          <w:sz w:val="24"/>
+          <w:szCs w:val="24"/>
+        </w:rPr>
+      </w:pPr>
+      <w:r>
+        <w:rPr>
+          <w:sz w:val="24"/>
+          <w:szCs w:val="24"/>
+        </w:rPr>
+        <w:t>q= F</w:t>
+      </w:r>
+    </w:p>
+    <w:p>
+      <w:pPr>
+        <w:ind w:left="360"/>
+        <w:rPr>
+          <w:sz w:val="24"/>
+          <w:szCs w:val="24"/>
+        </w:rPr>
+      </w:pPr>
+      <w:r>
+        <w:rPr>
+          <w:sz w:val="24"/>
+          <w:szCs w:val="24"/>
+        </w:rPr>
+        <w:t>r = T</w:t>
+      </w:r>
+    </w:p>
+    <w:p>
+      <w:pPr>
+        <w:ind w:left="360"/>
+        <w:rPr>
+          <w:sz w:val="24"/>
+          <w:szCs w:val="24"/>
+        </w:rPr>
+      </w:pPr>
+      <w:r>
+        <w:rPr>
+          <w:sz w:val="24"/>
+          <w:szCs w:val="24"/>
+        </w:rPr>
+        <w:t>This truth assignment makes every premise true but makes the conclusion false, so the argument is invalid.</w:t>
+      </w:r>
+    </w:p>
+    <w:p>
+      <w:pPr>
+        <w:ind w:left="360"/>
+        <w:rPr>
+          <w:sz w:val="24"/>
+          <w:szCs w:val="24"/>
+        </w:rPr>
+      </w:pPr>
     </w:p>
     <w:p>
       <w:pPr>
@@ -2847,15 +3306,60 @@
           <w:szCs w:val="24"/>
         </w:rPr>
       </w:pPr>
-      <w:proofErr w:type="gramStart"/>
-      <w:r>
-        <w:rPr>
-          <w:sz w:val="24"/>
-          <w:szCs w:val="24"/>
-        </w:rPr>
-        <w:t>( a</w:t>
-      </w:r>
-      <w:proofErr w:type="gramEnd"/>
+      <w:r>
+        <w:rPr>
+          <w:sz w:val="24"/>
+          <w:szCs w:val="24"/>
+        </w:rPr>
+        <w:t xml:space="preserve">( a </w:t>
+      </w:r>
+      <w:r>
+        <w:rPr>
+          <w:rFonts w:ascii="Cambria Math" w:hAnsi="Cambria Math" w:cs="Cambria Math"/>
+          <w:sz w:val="24"/>
+          <w:szCs w:val="24"/>
+        </w:rPr>
+        <w:t>∧</w:t>
+      </w:r>
+      <w:r>
+        <w:rPr>
+          <w:rFonts w:ascii="Cambria Math" w:hAnsi="Cambria Math" w:cs="Cambria Math"/>
+          <w:sz w:val="24"/>
+          <w:szCs w:val="24"/>
+        </w:rPr>
+        <w:t xml:space="preserve"> b </w:t>
+      </w:r>
+      <w:r>
+        <w:rPr>
+          <w:rFonts w:ascii="Cambria Math" w:hAnsi="Cambria Math" w:cs="Cambria Math"/>
+          <w:sz w:val="24"/>
+          <w:szCs w:val="24"/>
+        </w:rPr>
+        <w:t>∧</w:t>
+      </w:r>
+      <w:r>
+        <w:rPr>
+          <w:rFonts w:ascii="Cambria Math" w:hAnsi="Cambria Math" w:cs="Cambria Math"/>
+          <w:sz w:val="24"/>
+          <w:szCs w:val="24"/>
+        </w:rPr>
+        <w:t xml:space="preserve"> d, e </w:t>
+      </w:r>
+      <w:r>
+        <w:rPr>
+          <w:sz w:val="24"/>
+          <w:szCs w:val="24"/>
+        </w:rPr>
+        <w:t xml:space="preserve"> )  </w:t>
+      </w:r>
+      <w:r>
+        <w:rPr>
+          <w:rFonts w:ascii="Cambria Math" w:hAnsi="Cambria Math" w:cs="Cambria Math"/>
+          <w:sz w:val="24"/>
+          <w:szCs w:val="24"/>
+        </w:rPr>
+        <w:t>⊢</w:t>
+      </w:r>
       <w:r>
         <w:rPr>
           <w:sz w:val="24"/>
@@ -2865,10 +3369,25 @@
       </w:r>
       <w:r>
         <w:rPr>
+          <w:sz w:val="24"/>
+          <w:szCs w:val="24"/>
+        </w:rPr>
+        <w:t xml:space="preserve">( (b </w:t>
+      </w:r>
+      <w:r>
+        <w:rPr>
           <w:rFonts w:ascii="Cambria Math" w:hAnsi="Cambria Math" w:cs="Cambria Math"/>
           <w:sz w:val="24"/>
           <w:szCs w:val="24"/>
         </w:rPr>
+        <w:t xml:space="preserve"> </w:t>
+      </w:r>
+      <w:r>
+        <w:rPr>
+          <w:rFonts w:ascii="Cambria Math" w:hAnsi="Cambria Math" w:cs="Cambria Math"/>
+          <w:sz w:val="24"/>
+          <w:szCs w:val="24"/>
+        </w:rPr>
         <w:t>∧</w:t>
       </w:r>
       <w:r>
@@ -2877,7 +3396,14 @@
           <w:sz w:val="24"/>
           <w:szCs w:val="24"/>
         </w:rPr>
-        <w:t xml:space="preserve"> b </w:t>
+        <w:t xml:space="preserve">  e</w:t>
+      </w:r>
+      <w:r>
+        <w:rPr>
+          <w:sz w:val="24"/>
+          <w:szCs w:val="24"/>
+        </w:rPr>
+        <w:t xml:space="preserve"> ) </w:t>
       </w:r>
       <w:r>
         <w:rPr>
@@ -2885,6 +3411,28 @@
           <w:sz w:val="24"/>
           <w:szCs w:val="24"/>
         </w:rPr>
+        <w:t>∨</w:t>
+      </w:r>
+      <w:r>
+        <w:rPr>
+          <w:sz w:val="24"/>
+          <w:szCs w:val="24"/>
+        </w:rPr>
+        <w:t xml:space="preserve"> </w:t>
+      </w:r>
+      <w:r>
+        <w:rPr>
+          <w:sz w:val="24"/>
+          <w:szCs w:val="24"/>
+        </w:rPr>
+        <w:t xml:space="preserve">(d </w:t>
+      </w:r>
+      <w:r>
+        <w:rPr>
+          <w:rFonts w:ascii="Cambria Math" w:hAnsi="Cambria Math" w:cs="Cambria Math"/>
+          <w:sz w:val="24"/>
+          <w:szCs w:val="24"/>
+        </w:rPr>
         <w:t>∧</w:t>
       </w:r>
       <w:r>
@@ -2893,104 +3441,6 @@
           <w:sz w:val="24"/>
           <w:szCs w:val="24"/>
         </w:rPr>
-        <w:t xml:space="preserve"> d, e </w:t>
-      </w:r>
-      <w:r>
-        <w:rPr>
-          <w:sz w:val="24"/>
-          <w:szCs w:val="24"/>
-        </w:rPr>
-        <w:t xml:space="preserve"> )  </w:t>
-      </w:r>
-      <w:r>
-        <w:rPr>
-          <w:rFonts w:ascii="Cambria Math" w:hAnsi="Cambria Math" w:cs="Cambria Math"/>
-          <w:sz w:val="24"/>
-          <w:szCs w:val="24"/>
-        </w:rPr>
-        <w:t>⊢</w:t>
-      </w:r>
-      <w:r>
-        <w:rPr>
-          <w:sz w:val="24"/>
-          <w:szCs w:val="24"/>
-        </w:rPr>
-        <w:t xml:space="preserve"> </w:t>
-      </w:r>
-      <w:r>
-        <w:rPr>
-          <w:sz w:val="24"/>
-          <w:szCs w:val="24"/>
-        </w:rPr>
-        <w:t xml:space="preserve">( (b </w:t>
-      </w:r>
-      <w:r>
-        <w:rPr>
-          <w:rFonts w:ascii="Cambria Math" w:hAnsi="Cambria Math" w:cs="Cambria Math"/>
-          <w:sz w:val="24"/>
-          <w:szCs w:val="24"/>
-        </w:rPr>
-        <w:t xml:space="preserve"> </w:t>
-      </w:r>
-      <w:r>
-        <w:rPr>
-          <w:rFonts w:ascii="Cambria Math" w:hAnsi="Cambria Math" w:cs="Cambria Math"/>
-          <w:sz w:val="24"/>
-          <w:szCs w:val="24"/>
-        </w:rPr>
-        <w:t>∧</w:t>
-      </w:r>
-      <w:r>
-        <w:rPr>
-          <w:rFonts w:ascii="Cambria Math" w:hAnsi="Cambria Math" w:cs="Cambria Math"/>
-          <w:sz w:val="24"/>
-          <w:szCs w:val="24"/>
-        </w:rPr>
-        <w:t xml:space="preserve">  e</w:t>
-      </w:r>
-      <w:r>
-        <w:rPr>
-          <w:sz w:val="24"/>
-          <w:szCs w:val="24"/>
-        </w:rPr>
-        <w:t xml:space="preserve"> ) </w:t>
-      </w:r>
-      <w:r>
-        <w:rPr>
-          <w:rFonts w:ascii="Cambria Math" w:hAnsi="Cambria Math" w:cs="Cambria Math"/>
-          <w:sz w:val="24"/>
-          <w:szCs w:val="24"/>
-        </w:rPr>
-        <w:t>∨</w:t>
-      </w:r>
-      <w:r>
-        <w:rPr>
-          <w:sz w:val="24"/>
-          <w:szCs w:val="24"/>
-        </w:rPr>
-        <w:t xml:space="preserve"> </w:t>
-      </w:r>
-      <w:r>
-        <w:rPr>
-          <w:sz w:val="24"/>
-          <w:szCs w:val="24"/>
-        </w:rPr>
-        <w:t xml:space="preserve">(d </w:t>
-      </w:r>
-      <w:r>
-        <w:rPr>
-          <w:rFonts w:ascii="Cambria Math" w:hAnsi="Cambria Math" w:cs="Cambria Math"/>
-          <w:sz w:val="24"/>
-          <w:szCs w:val="24"/>
-        </w:rPr>
-        <w:t>∧</w:t>
-      </w:r>
-      <w:r>
-        <w:rPr>
-          <w:rFonts w:ascii="Cambria Math" w:hAnsi="Cambria Math" w:cs="Cambria Math"/>
-          <w:sz w:val="24"/>
-          <w:szCs w:val="24"/>
-        </w:rPr>
         <w:t xml:space="preserve"> a</w:t>
       </w:r>
       <w:r>
@@ -3010,7 +3460,6 @@
           <w:szCs w:val="24"/>
         </w:rPr>
       </w:pPr>
-      <w:proofErr w:type="gramStart"/>
       <w:r>
         <w:rPr>
           <w:sz w:val="24"/>
@@ -3018,7 +3467,6 @@
         </w:rPr>
         <w:t>Proof(</w:t>
       </w:r>
-      <w:proofErr w:type="gramEnd"/>
     </w:p>
     <w:p>
       <w:pPr>
@@ -3437,23 +3885,13 @@
           <w:szCs w:val="24"/>
         </w:rPr>
       </w:pPr>
-      <w:proofErr w:type="gramStart"/>
-      <w:r>
-        <w:rPr>
-          <w:rFonts w:cstheme="minorHAnsi"/>
-          <w:sz w:val="24"/>
-          <w:szCs w:val="24"/>
-        </w:rPr>
-        <w:t>( a</w:t>
-      </w:r>
-      <w:proofErr w:type="gramEnd"/>
-      <w:r>
-        <w:rPr>
-          <w:rFonts w:cstheme="minorHAnsi"/>
-          <w:sz w:val="24"/>
-          <w:szCs w:val="24"/>
-        </w:rPr>
-        <w:t xml:space="preserve"> </w:t>
+      <w:r>
+        <w:rPr>
+          <w:rFonts w:cstheme="minorHAnsi"/>
+          <w:sz w:val="24"/>
+          <w:szCs w:val="24"/>
+        </w:rPr>
+        <w:t xml:space="preserve">( a </w:t>
       </w:r>
       <w:r>
         <w:rPr>
@@ -3534,7 +3972,6 @@
           <w:szCs w:val="24"/>
         </w:rPr>
       </w:pPr>
-      <w:proofErr w:type="gramStart"/>
       <w:r>
         <w:rPr>
           <w:rFonts w:cstheme="minorHAnsi"/>
@@ -3543,7 +3980,6 @@
         </w:rPr>
         <w:t>Proof(</w:t>
       </w:r>
-      <w:proofErr w:type="gramEnd"/>
     </w:p>
     <w:p>
       <w:pPr>
@@ -3575,6 +4011,583 @@
           <w:szCs w:val="24"/>
         </w:rPr>
       </w:pPr>
+      <w:r>
+        <w:rPr>
+          <w:rFonts w:cstheme="minorHAnsi"/>
+          <w:sz w:val="24"/>
+          <w:szCs w:val="24"/>
+        </w:rPr>
+        <w:tab/>
+        <w:t xml:space="preserve">1 ( </w:t>
+      </w:r>
+      <w:r>
+        <w:rPr>
+          <w:rFonts w:cstheme="minorHAnsi"/>
+          <w:sz w:val="24"/>
+          <w:szCs w:val="24"/>
+        </w:rPr>
+        <w:t xml:space="preserve">a </w:t>
+      </w:r>
+      <w:r>
+        <w:rPr>
+          <w:rFonts w:ascii="Cambria Math" w:hAnsi="Cambria Math" w:cs="Cambria Math"/>
+          <w:sz w:val="24"/>
+          <w:szCs w:val="24"/>
+        </w:rPr>
+        <w:t>∨</w:t>
+      </w:r>
+      <w:r>
+        <w:rPr>
+          <w:rFonts w:cstheme="minorHAnsi"/>
+          <w:sz w:val="24"/>
+          <w:szCs w:val="24"/>
+        </w:rPr>
+        <w:t xml:space="preserve"> b</w:t>
+      </w:r>
+      <w:r>
+        <w:rPr>
+          <w:rFonts w:cstheme="minorHAnsi"/>
+          <w:sz w:val="24"/>
+          <w:szCs w:val="24"/>
+        </w:rPr>
+        <w:t xml:space="preserve"> ) by Premise,</w:t>
+      </w:r>
+    </w:p>
+    <w:p>
+      <w:pPr>
+        <w:pStyle w:val="ListParagraph"/>
+        <w:ind w:left="360"/>
+        <w:rPr>
+          <w:rFonts w:ascii="Cambria Math" w:hAnsi="Cambria Math" w:cs="Cambria Math"/>
+          <w:sz w:val="24"/>
+          <w:szCs w:val="24"/>
+        </w:rPr>
+      </w:pPr>
+      <w:r>
+        <w:rPr>
+          <w:rFonts w:cstheme="minorHAnsi"/>
+          <w:sz w:val="24"/>
+          <w:szCs w:val="24"/>
+        </w:rPr>
+        <w:tab/>
+        <w:t xml:space="preserve">2 ( </w:t>
+      </w:r>
+      <w:r>
+        <w:rPr>
+          <w:rFonts w:cstheme="minorHAnsi"/>
+          <w:sz w:val="24"/>
+          <w:szCs w:val="24"/>
+        </w:rPr>
+        <w:t xml:space="preserve">a </w:t>
+      </w:r>
+      <w:r>
+        <w:rPr>
+          <w:rFonts w:cstheme="minorHAnsi"/>
+          <w:color w:val="474747"/>
+          <w:sz w:val="24"/>
+          <w:szCs w:val="24"/>
+          <w:shd w:val="clear" w:color="auto" w:fill="FFFFFF"/>
+        </w:rPr>
+        <w:t xml:space="preserve"> →  c </w:t>
+      </w:r>
+      <w:r>
+        <w:rPr>
+          <w:rFonts w:ascii="Cambria Math" w:hAnsi="Cambria Math" w:cs="Cambria Math"/>
+          <w:sz w:val="24"/>
+          <w:szCs w:val="24"/>
+        </w:rPr>
+        <w:t>∧ d</w:t>
+      </w:r>
+      <w:r>
+        <w:rPr>
+          <w:rFonts w:ascii="Cambria Math" w:hAnsi="Cambria Math" w:cs="Cambria Math"/>
+          <w:sz w:val="24"/>
+          <w:szCs w:val="24"/>
+        </w:rPr>
+        <w:t xml:space="preserve"> ) by Premise,</w:t>
+      </w:r>
+    </w:p>
+    <w:p>
+      <w:pPr>
+        <w:pStyle w:val="ListParagraph"/>
+        <w:ind w:left="360"/>
+        <w:rPr>
+          <w:rFonts w:cstheme="minorHAnsi"/>
+          <w:color w:val="474747"/>
+          <w:sz w:val="24"/>
+          <w:szCs w:val="24"/>
+          <w:shd w:val="clear" w:color="auto" w:fill="FFFFFF"/>
+        </w:rPr>
+      </w:pPr>
+      <w:r>
+        <w:rPr>
+          <w:rFonts w:ascii="Cambria Math" w:hAnsi="Cambria Math" w:cs="Cambria Math"/>
+          <w:sz w:val="24"/>
+          <w:szCs w:val="24"/>
+        </w:rPr>
+        <w:tab/>
+        <w:t xml:space="preserve">3 ( </w:t>
+      </w:r>
+      <w:r>
+        <w:rPr>
+          <w:rFonts w:cstheme="minorHAnsi"/>
+          <w:color w:val="474747"/>
+          <w:sz w:val="24"/>
+          <w:szCs w:val="24"/>
+          <w:shd w:val="clear" w:color="auto" w:fill="FFFFFF"/>
+        </w:rPr>
+        <w:t>b → g</w:t>
+      </w:r>
+      <w:r>
+        <w:rPr>
+          <w:rFonts w:cstheme="minorHAnsi"/>
+          <w:color w:val="474747"/>
+          <w:sz w:val="24"/>
+          <w:szCs w:val="24"/>
+          <w:shd w:val="clear" w:color="auto" w:fill="FFFFFF"/>
+        </w:rPr>
+        <w:t xml:space="preserve"> ) by Premise,</w:t>
+      </w:r>
+    </w:p>
+    <w:p>
+      <w:pPr>
+        <w:pStyle w:val="ListParagraph"/>
+        <w:ind w:left="360"/>
+        <w:rPr>
+          <w:rFonts w:cstheme="minorHAnsi"/>
+          <w:color w:val="474747"/>
+          <w:sz w:val="24"/>
+          <w:szCs w:val="24"/>
+          <w:shd w:val="clear" w:color="auto" w:fill="FFFFFF"/>
+        </w:rPr>
+      </w:pPr>
+      <w:r>
+        <w:rPr>
+          <w:rFonts w:cstheme="minorHAnsi"/>
+          <w:color w:val="474747"/>
+          <w:sz w:val="24"/>
+          <w:szCs w:val="24"/>
+          <w:shd w:val="clear" w:color="auto" w:fill="FFFFFF"/>
+        </w:rPr>
+        <w:tab/>
+        <w:t xml:space="preserve">4 ( </w:t>
+      </w:r>
+      <w:r>
+        <w:rPr>
+          <w:rFonts w:cstheme="minorHAnsi"/>
+          <w:color w:val="474747"/>
+          <w:sz w:val="24"/>
+          <w:szCs w:val="24"/>
+          <w:shd w:val="clear" w:color="auto" w:fill="FFFFFF"/>
+        </w:rPr>
+        <w:t>d → g</w:t>
+      </w:r>
+      <w:r>
+        <w:rPr>
+          <w:rFonts w:cstheme="minorHAnsi"/>
+          <w:color w:val="474747"/>
+          <w:sz w:val="24"/>
+          <w:szCs w:val="24"/>
+          <w:shd w:val="clear" w:color="auto" w:fill="FFFFFF"/>
+        </w:rPr>
+        <w:t xml:space="preserve"> ) by Premise,</w:t>
+      </w:r>
+    </w:p>
+    <w:p>
+      <w:pPr>
+        <w:pStyle w:val="ListParagraph"/>
+        <w:ind w:left="360"/>
+        <w:rPr>
+          <w:rFonts w:cstheme="minorHAnsi"/>
+          <w:color w:val="474747"/>
+          <w:sz w:val="24"/>
+          <w:szCs w:val="24"/>
+          <w:shd w:val="clear" w:color="auto" w:fill="FFFFFF"/>
+        </w:rPr>
+      </w:pPr>
+      <w:r>
+        <w:rPr>
+          <w:rFonts w:cstheme="minorHAnsi"/>
+          <w:color w:val="474747"/>
+          <w:sz w:val="24"/>
+          <w:szCs w:val="24"/>
+          <w:shd w:val="clear" w:color="auto" w:fill="FFFFFF"/>
+        </w:rPr>
+        <w:tab/>
+        <w:t>5 SubProof(</w:t>
+      </w:r>
+    </w:p>
+    <w:p>
+      <w:pPr>
+        <w:pStyle w:val="ListParagraph"/>
+        <w:ind w:left="360"/>
+        <w:rPr>
+          <w:rFonts w:cstheme="minorHAnsi"/>
+          <w:color w:val="474747"/>
+          <w:sz w:val="24"/>
+          <w:szCs w:val="24"/>
+          <w:shd w:val="clear" w:color="auto" w:fill="FFFFFF"/>
+        </w:rPr>
+      </w:pPr>
+      <w:r>
+        <w:rPr>
+          <w:rFonts w:cstheme="minorHAnsi"/>
+          <w:color w:val="474747"/>
+          <w:sz w:val="24"/>
+          <w:szCs w:val="24"/>
+          <w:shd w:val="clear" w:color="auto" w:fill="FFFFFF"/>
+        </w:rPr>
+        <w:tab/>
+      </w:r>
+      <w:r>
+        <w:rPr>
+          <w:rFonts w:cstheme="minorHAnsi"/>
+          <w:color w:val="474747"/>
+          <w:sz w:val="24"/>
+          <w:szCs w:val="24"/>
+          <w:shd w:val="clear" w:color="auto" w:fill="FFFFFF"/>
+        </w:rPr>
+        <w:tab/>
+        <w:t>6 Assume (a),</w:t>
+      </w:r>
+    </w:p>
+    <w:p>
+      <w:pPr>
+        <w:pStyle w:val="ListParagraph"/>
+        <w:ind w:left="360"/>
+        <w:rPr>
+          <w:rFonts w:ascii="Cambria Math" w:hAnsi="Cambria Math" w:cs="Cambria Math"/>
+          <w:sz w:val="24"/>
+          <w:szCs w:val="24"/>
+        </w:rPr>
+      </w:pPr>
+      <w:r>
+        <w:rPr>
+          <w:rFonts w:cstheme="minorHAnsi"/>
+          <w:color w:val="474747"/>
+          <w:sz w:val="24"/>
+          <w:szCs w:val="24"/>
+          <w:shd w:val="clear" w:color="auto" w:fill="FFFFFF"/>
+        </w:rPr>
+        <w:tab/>
+      </w:r>
+      <w:r>
+        <w:rPr>
+          <w:rFonts w:cstheme="minorHAnsi"/>
+          <w:color w:val="474747"/>
+          <w:sz w:val="24"/>
+          <w:szCs w:val="24"/>
+          <w:shd w:val="clear" w:color="auto" w:fill="FFFFFF"/>
+        </w:rPr>
+        <w:tab/>
+        <w:t xml:space="preserve">7 ( </w:t>
+      </w:r>
+      <w:r>
+        <w:rPr>
+          <w:rFonts w:cstheme="minorHAnsi"/>
+          <w:color w:val="474747"/>
+          <w:sz w:val="24"/>
+          <w:szCs w:val="24"/>
+          <w:shd w:val="clear" w:color="auto" w:fill="FFFFFF"/>
+        </w:rPr>
+        <w:t xml:space="preserve">c </w:t>
+      </w:r>
+      <w:r>
+        <w:rPr>
+          <w:rFonts w:ascii="Cambria Math" w:hAnsi="Cambria Math" w:cs="Cambria Math"/>
+          <w:sz w:val="24"/>
+          <w:szCs w:val="24"/>
+        </w:rPr>
+        <w:t>∧ d</w:t>
+      </w:r>
+      <w:r>
+        <w:rPr>
+          <w:rFonts w:ascii="Cambria Math" w:hAnsi="Cambria Math" w:cs="Cambria Math"/>
+          <w:sz w:val="24"/>
+          <w:szCs w:val="24"/>
+        </w:rPr>
+        <w:t xml:space="preserve"> ) by ImplyE(2, 6),</w:t>
+      </w:r>
+    </w:p>
+    <w:p>
+      <w:pPr>
+        <w:pStyle w:val="ListParagraph"/>
+        <w:ind w:left="360"/>
+        <w:rPr>
+          <w:rFonts w:ascii="Cambria Math" w:hAnsi="Cambria Math" w:cs="Cambria Math"/>
+          <w:sz w:val="24"/>
+          <w:szCs w:val="24"/>
+        </w:rPr>
+      </w:pPr>
+      <w:r>
+        <w:rPr>
+          <w:rFonts w:ascii="Cambria Math" w:hAnsi="Cambria Math" w:cs="Cambria Math"/>
+          <w:sz w:val="24"/>
+          <w:szCs w:val="24"/>
+        </w:rPr>
+        <w:tab/>
+      </w:r>
+      <w:r>
+        <w:rPr>
+          <w:rFonts w:ascii="Cambria Math" w:hAnsi="Cambria Math" w:cs="Cambria Math"/>
+          <w:sz w:val="24"/>
+          <w:szCs w:val="24"/>
+        </w:rPr>
+        <w:tab/>
+        <w:t>8 ( d) by AndE2(7),</w:t>
+      </w:r>
+    </w:p>
+    <w:p>
+      <w:pPr>
+        <w:pStyle w:val="ListParagraph"/>
+        <w:ind w:left="360"/>
+        <w:rPr>
+          <w:rFonts w:cstheme="minorHAnsi"/>
+          <w:color w:val="474747"/>
+          <w:sz w:val="24"/>
+          <w:szCs w:val="24"/>
+          <w:shd w:val="clear" w:color="auto" w:fill="FFFFFF"/>
+        </w:rPr>
+      </w:pPr>
+      <w:r>
+        <w:rPr>
+          <w:rFonts w:ascii="Cambria Math" w:hAnsi="Cambria Math" w:cs="Cambria Math"/>
+          <w:sz w:val="24"/>
+          <w:szCs w:val="24"/>
+        </w:rPr>
+        <w:tab/>
+      </w:r>
+      <w:r>
+        <w:rPr>
+          <w:rFonts w:ascii="Cambria Math" w:hAnsi="Cambria Math" w:cs="Cambria Math"/>
+          <w:sz w:val="24"/>
+          <w:szCs w:val="24"/>
+        </w:rPr>
+        <w:tab/>
+      </w:r>
+      <w:r>
+        <w:rPr>
+          <w:rFonts w:ascii="Cambria Math" w:hAnsi="Cambria Math" w:cs="Cambria Math"/>
+          <w:sz w:val="24"/>
+          <w:szCs w:val="24"/>
+        </w:rPr>
+        <w:t>9 ( g )by ImplyE(4, 8)</w:t>
+      </w:r>
+    </w:p>
+    <w:p>
+      <w:pPr>
+        <w:pStyle w:val="ListParagraph"/>
+        <w:ind w:left="360"/>
+        <w:rPr>
+          <w:rFonts w:cstheme="minorHAnsi"/>
+          <w:color w:val="474747"/>
+          <w:sz w:val="24"/>
+          <w:szCs w:val="24"/>
+          <w:shd w:val="clear" w:color="auto" w:fill="FFFFFF"/>
+        </w:rPr>
+      </w:pPr>
+      <w:r>
+        <w:rPr>
+          <w:rFonts w:cstheme="minorHAnsi"/>
+          <w:color w:val="474747"/>
+          <w:sz w:val="24"/>
+          <w:szCs w:val="24"/>
+          <w:shd w:val="clear" w:color="auto" w:fill="FFFFFF"/>
+        </w:rPr>
+        <w:tab/>
+        <w:t>)</w:t>
+      </w:r>
+      <w:r>
+        <w:rPr>
+          <w:rFonts w:cstheme="minorHAnsi"/>
+          <w:color w:val="474747"/>
+          <w:sz w:val="24"/>
+          <w:szCs w:val="24"/>
+          <w:shd w:val="clear" w:color="auto" w:fill="FFFFFF"/>
+        </w:rPr>
+        <w:t>,</w:t>
+      </w:r>
+    </w:p>
+    <w:p>
+      <w:pPr>
+        <w:pStyle w:val="ListParagraph"/>
+        <w:ind w:left="360"/>
+        <w:rPr>
+          <w:rFonts w:cstheme="minorHAnsi"/>
+          <w:color w:val="474747"/>
+          <w:sz w:val="24"/>
+          <w:szCs w:val="24"/>
+          <w:shd w:val="clear" w:color="auto" w:fill="FFFFFF"/>
+        </w:rPr>
+      </w:pPr>
+      <w:r>
+        <w:rPr>
+          <w:rFonts w:cstheme="minorHAnsi"/>
+          <w:color w:val="474747"/>
+          <w:sz w:val="24"/>
+          <w:szCs w:val="24"/>
+          <w:shd w:val="clear" w:color="auto" w:fill="FFFFFF"/>
+        </w:rPr>
+        <w:tab/>
+        <w:t>10 SubProof(</w:t>
+      </w:r>
+    </w:p>
+    <w:p>
+      <w:pPr>
+        <w:pStyle w:val="ListParagraph"/>
+        <w:ind w:left="360"/>
+        <w:rPr>
+          <w:rFonts w:cstheme="minorHAnsi"/>
+          <w:color w:val="474747"/>
+          <w:sz w:val="24"/>
+          <w:szCs w:val="24"/>
+          <w:shd w:val="clear" w:color="auto" w:fill="FFFFFF"/>
+        </w:rPr>
+      </w:pPr>
+      <w:r>
+        <w:rPr>
+          <w:rFonts w:cstheme="minorHAnsi"/>
+          <w:color w:val="474747"/>
+          <w:sz w:val="24"/>
+          <w:szCs w:val="24"/>
+          <w:shd w:val="clear" w:color="auto" w:fill="FFFFFF"/>
+        </w:rPr>
+        <w:tab/>
+      </w:r>
+      <w:r>
+        <w:rPr>
+          <w:rFonts w:cstheme="minorHAnsi"/>
+          <w:color w:val="474747"/>
+          <w:sz w:val="24"/>
+          <w:szCs w:val="24"/>
+          <w:shd w:val="clear" w:color="auto" w:fill="FFFFFF"/>
+        </w:rPr>
+        <w:tab/>
+        <w:t>11 Assume(b),</w:t>
+      </w:r>
+    </w:p>
+    <w:p>
+      <w:pPr>
+        <w:pStyle w:val="ListParagraph"/>
+        <w:ind w:left="360"/>
+        <w:rPr>
+          <w:rFonts w:cstheme="minorHAnsi"/>
+          <w:color w:val="474747"/>
+          <w:sz w:val="24"/>
+          <w:szCs w:val="24"/>
+          <w:shd w:val="clear" w:color="auto" w:fill="FFFFFF"/>
+        </w:rPr>
+      </w:pPr>
+      <w:r>
+        <w:rPr>
+          <w:rFonts w:cstheme="minorHAnsi"/>
+          <w:color w:val="474747"/>
+          <w:sz w:val="24"/>
+          <w:szCs w:val="24"/>
+          <w:shd w:val="clear" w:color="auto" w:fill="FFFFFF"/>
+        </w:rPr>
+        <w:tab/>
+      </w:r>
+      <w:r>
+        <w:rPr>
+          <w:rFonts w:cstheme="minorHAnsi"/>
+          <w:color w:val="474747"/>
+          <w:sz w:val="24"/>
+          <w:szCs w:val="24"/>
+          <w:shd w:val="clear" w:color="auto" w:fill="FFFFFF"/>
+        </w:rPr>
+        <w:tab/>
+        <w:t xml:space="preserve">12 (g) by ImplyE(3, </w:t>
+      </w:r>
+      <w:r>
+        <w:rPr>
+          <w:rFonts w:cstheme="minorHAnsi"/>
+          <w:color w:val="474747"/>
+          <w:sz w:val="24"/>
+          <w:szCs w:val="24"/>
+          <w:shd w:val="clear" w:color="auto" w:fill="FFFFFF"/>
+        </w:rPr>
+        <w:t>11)</w:t>
+      </w:r>
+    </w:p>
+    <w:p>
+      <w:pPr>
+        <w:pStyle w:val="ListParagraph"/>
+        <w:ind w:left="360"/>
+        <w:rPr>
+          <w:rFonts w:cstheme="minorHAnsi"/>
+          <w:color w:val="474747"/>
+          <w:sz w:val="24"/>
+          <w:szCs w:val="24"/>
+          <w:shd w:val="clear" w:color="auto" w:fill="FFFFFF"/>
+        </w:rPr>
+      </w:pPr>
+      <w:r>
+        <w:rPr>
+          <w:rFonts w:cstheme="minorHAnsi"/>
+          <w:color w:val="474747"/>
+          <w:sz w:val="24"/>
+          <w:szCs w:val="24"/>
+          <w:shd w:val="clear" w:color="auto" w:fill="FFFFFF"/>
+        </w:rPr>
+        <w:tab/>
+        <w:t>)</w:t>
+      </w:r>
+      <w:r>
+        <w:rPr>
+          <w:rFonts w:cstheme="minorHAnsi"/>
+          <w:color w:val="474747"/>
+          <w:sz w:val="24"/>
+          <w:szCs w:val="24"/>
+          <w:shd w:val="clear" w:color="auto" w:fill="FFFFFF"/>
+        </w:rPr>
+        <w:t>,</w:t>
+      </w:r>
+    </w:p>
+    <w:p>
+      <w:pPr>
+        <w:pStyle w:val="ListParagraph"/>
+        <w:ind w:left="360"/>
+        <w:rPr>
+          <w:rFonts w:cstheme="minorHAnsi"/>
+          <w:color w:val="474747"/>
+          <w:sz w:val="24"/>
+          <w:szCs w:val="24"/>
+          <w:shd w:val="clear" w:color="auto" w:fill="FFFFFF"/>
+        </w:rPr>
+      </w:pPr>
+      <w:r>
+        <w:rPr>
+          <w:rFonts w:cstheme="minorHAnsi"/>
+          <w:color w:val="474747"/>
+          <w:sz w:val="24"/>
+          <w:szCs w:val="24"/>
+          <w:shd w:val="clear" w:color="auto" w:fill="FFFFFF"/>
+        </w:rPr>
+        <w:tab/>
+        <w:t>13 (g) by OrE(1, 5, 10)</w:t>
+      </w:r>
+    </w:p>
+    <w:p>
+      <w:pPr>
+        <w:pStyle w:val="ListParagraph"/>
+        <w:ind w:left="360"/>
+        <w:rPr>
+          <w:rFonts w:ascii="Cambria Math" w:hAnsi="Cambria Math" w:cs="Cambria Math"/>
+          <w:sz w:val="24"/>
+          <w:szCs w:val="24"/>
+        </w:rPr>
+      </w:pPr>
+      <w:r>
+        <w:rPr>
+          <w:rFonts w:cstheme="minorHAnsi"/>
+          <w:color w:val="474747"/>
+          <w:sz w:val="24"/>
+          <w:szCs w:val="24"/>
+          <w:shd w:val="clear" w:color="auto" w:fill="FFFFFF"/>
+        </w:rPr>
+        <w:tab/>
+      </w:r>
     </w:p>
     <w:p>
       <w:pPr>

</xml_diff>